<commit_message>
added "2." to number 2
</commit_message>
<xml_diff>
--- a/332-Midterm.docx
+++ b/332-Midterm.docx
@@ -704,8 +704,6 @@
         </w:rPr>
         <w:t>(Bradley Sutton)</w:t>
       </w:r>
-      <w:bookmarkStart w:id="0" w:name="_GoBack"/>
-      <w:bookmarkEnd w:id="0"/>
     </w:p>
     <w:p>
       <w:pPr>
@@ -1399,7 +1397,7 @@
       <w:pPr>
         <w:pStyle w:val="ListParagraph"/>
         <w:spacing w:before="120"/>
-        <w:ind w:left="420"/>
+        <w:ind w:left="420" w:firstLine="420"/>
         <w:rPr>
           <w:sz w:val="24"/>
         </w:rPr>
@@ -1451,7 +1449,7 @@
       <w:pPr>
         <w:pStyle w:val="ListParagraph"/>
         <w:spacing w:before="120"/>
-        <w:ind w:left="420"/>
+        <w:ind w:left="420" w:firstLine="420"/>
         <w:rPr>
           <w:rFonts w:ascii="Cambria Math" w:eastAsia="Cambria Math" w:hAnsi="Cambria Math" w:cs="Cambria Math"/>
           <w:sz w:val="24"/>
@@ -1599,7 +1597,7 @@
           <w:right w:val="nil"/>
           <w:between w:val="nil"/>
         </w:pBdr>
-        <w:ind w:left="420"/>
+        <w:ind w:left="420" w:firstLine="420"/>
         <w:jc w:val="left"/>
         <w:rPr>
           <w:color w:val="000000"/>
@@ -1861,7 +1859,7 @@
       <w:pPr>
         <w:pStyle w:val="ListParagraph"/>
         <w:spacing w:before="120"/>
-        <w:ind w:left="420"/>
+        <w:ind w:left="840"/>
         <w:rPr>
           <w:sz w:val="24"/>
         </w:rPr>
@@ -1905,7 +1903,7 @@
       <w:pPr>
         <w:pStyle w:val="ListParagraph"/>
         <w:spacing w:before="120"/>
-        <w:ind w:left="420"/>
+        <w:ind w:left="840"/>
         <w:rPr>
           <w:sz w:val="24"/>
         </w:rPr>
@@ -1988,7 +1986,7 @@
       <w:pPr>
         <w:pStyle w:val="ListParagraph"/>
         <w:spacing w:before="120"/>
-        <w:ind w:left="420"/>
+        <w:ind w:left="840"/>
         <w:rPr>
           <w:sz w:val="24"/>
           <w:vertAlign w:val="superscript"/>
@@ -2278,7 +2276,7 @@
       <w:pPr>
         <w:pStyle w:val="ListParagraph"/>
         <w:spacing w:before="120"/>
-        <w:ind w:left="420"/>
+        <w:ind w:left="420" w:firstLine="416"/>
         <w:rPr>
           <w:sz w:val="24"/>
         </w:rPr>
@@ -2453,7 +2451,7 @@
       <w:pPr>
         <w:pStyle w:val="ListParagraph"/>
         <w:spacing w:before="120"/>
-        <w:ind w:left="420"/>
+        <w:ind w:left="840"/>
         <w:rPr>
           <w:sz w:val="24"/>
         </w:rPr>
@@ -2504,7 +2502,7 @@
     <w:p>
       <w:pPr>
         <w:pStyle w:val="ListParagraph"/>
-        <w:ind w:left="420"/>
+        <w:ind w:left="840"/>
         <w:jc w:val="center"/>
         <w:rPr>
           <w:rFonts w:ascii="Cambria Math" w:eastAsia="Cambria Math" w:hAnsi="Cambria Math" w:cs="Cambria Math"/>
@@ -2669,7 +2667,7 @@
           <w:right w:val="nil"/>
           <w:between w:val="nil"/>
         </w:pBdr>
-        <w:ind w:left="420"/>
+        <w:ind w:left="840"/>
         <w:jc w:val="left"/>
         <w:rPr>
           <w:color w:val="000000"/>
@@ -2687,7 +2685,7 @@
           <w:right w:val="nil"/>
           <w:between w:val="nil"/>
         </w:pBdr>
-        <w:ind w:left="420"/>
+        <w:ind w:left="840"/>
         <w:jc w:val="left"/>
         <w:rPr>
           <w:rFonts w:ascii="Cambria Math" w:eastAsia="Cambria Math" w:hAnsi="Cambria Math" w:cs="Cambria Math"/>
@@ -2730,7 +2728,13 @@
           <w:rFonts w:ascii="Cambria Math" w:eastAsia="Cambria Math" w:hAnsi="Cambria Math" w:cs="Cambria Math"/>
           <w:sz w:val="24"/>
         </w:rPr>
-        <w:tab/>
+        <w:t xml:space="preserve"> </w:t>
+      </w:r>
+      <w:r>
+        <w:rPr>
+          <w:rFonts w:ascii="Cambria Math" w:eastAsia="Cambria Math" w:hAnsi="Cambria Math" w:cs="Cambria Math"/>
+          <w:sz w:val="24"/>
+        </w:rPr>
         <w:t xml:space="preserve">running time for an algorithm. </w:t>
       </w:r>
     </w:p>
@@ -2744,7 +2748,7 @@
           <w:right w:val="nil"/>
           <w:between w:val="nil"/>
         </w:pBdr>
-        <w:ind w:left="420"/>
+        <w:ind w:left="840"/>
         <w:jc w:val="left"/>
         <w:rPr>
           <w:sz w:val="24"/>
@@ -2761,7 +2765,7 @@
           <w:right w:val="nil"/>
           <w:between w:val="nil"/>
         </w:pBdr>
-        <w:ind w:left="420"/>
+        <w:ind w:left="840"/>
         <w:jc w:val="left"/>
         <w:rPr>
           <w:color w:val="000000"/>
@@ -2912,7 +2916,7 @@
           <w:right w:val="nil"/>
           <w:between w:val="nil"/>
         </w:pBdr>
-        <w:ind w:left="420"/>
+        <w:ind w:left="420" w:firstLine="420"/>
         <w:jc w:val="left"/>
         <w:rPr>
           <w:color w:val="000000"/>
@@ -3023,7 +3027,7 @@
     <w:p>
       <w:pPr>
         <w:pStyle w:val="ListParagraph"/>
-        <w:ind w:left="420"/>
+        <w:ind w:left="840" w:firstLine="420"/>
         <w:jc w:val="left"/>
         <w:rPr>
           <w:rFonts w:ascii="Cambria Math" w:eastAsia="Cambria Math" w:hAnsi="Cambria Math" w:cs="Cambria Math"/>
@@ -3032,6 +3036,9 @@
         </w:rPr>
       </w:pPr>
       <m:oMathPara>
+        <m:oMathParaPr>
+          <m:jc m:val="left"/>
+        </m:oMathParaPr>
         <m:oMath>
           <m:r>
             <w:rPr>
@@ -3115,7 +3122,7 @@
     <w:p>
       <w:pPr>
         <w:pStyle w:val="ListParagraph"/>
-        <w:ind w:left="420"/>
+        <w:ind w:left="840" w:firstLine="420"/>
         <w:jc w:val="left"/>
         <w:rPr>
           <w:rFonts w:ascii="Cambria Math" w:eastAsia="Cambria Math" w:hAnsi="Cambria Math" w:cs="Cambria Math"/>
@@ -3124,6 +3131,9 @@
         </w:rPr>
       </w:pPr>
       <m:oMathPara>
+        <m:oMathParaPr>
+          <m:jc m:val="left"/>
+        </m:oMathParaPr>
         <m:oMath>
           <m:r>
             <w:rPr>
@@ -3223,7 +3233,7 @@
           <w:right w:val="nil"/>
           <w:between w:val="nil"/>
         </w:pBdr>
-        <w:ind w:left="420"/>
+        <w:ind w:left="420" w:firstLine="420"/>
         <w:jc w:val="left"/>
         <w:rPr>
           <w:color w:val="000000"/>
@@ -3329,7 +3339,7 @@
           <w:right w:val="nil"/>
           <w:between w:val="nil"/>
         </w:pBdr>
-        <w:ind w:left="420"/>
+        <w:ind w:left="420" w:firstLine="420"/>
         <w:jc w:val="left"/>
         <w:rPr>
           <w:color w:val="000000"/>
@@ -3404,10 +3414,6 @@
     <w:p>
       <w:pPr>
         <w:pStyle w:val="ListParagraph"/>
-        <w:numPr>
-          <w:ilvl w:val="0"/>
-          <w:numId w:val="9"/>
-        </w:numPr>
         <w:pBdr>
           <w:top w:val="nil"/>
           <w:left w:val="nil"/>
@@ -3415,6 +3421,7 @@
           <w:right w:val="nil"/>
           <w:between w:val="nil"/>
         </w:pBdr>
+        <w:ind w:left="420"/>
         <w:jc w:val="center"/>
         <w:rPr>
           <w:rFonts w:ascii="Cambria Math" w:eastAsia="Cambria Math" w:hAnsi="Cambria Math" w:cs="Cambria Math"/>
@@ -3533,7 +3540,7 @@
           <w:right w:val="nil"/>
           <w:between w:val="nil"/>
         </w:pBdr>
-        <w:ind w:left="420"/>
+        <w:ind w:left="420" w:firstLine="420"/>
         <w:jc w:val="left"/>
         <w:rPr>
           <w:sz w:val="24"/>
@@ -3615,7 +3622,7 @@
       <w:pPr>
         <w:pStyle w:val="ListParagraph"/>
         <w:spacing w:before="120"/>
-        <w:ind w:left="420"/>
+        <w:ind w:left="420" w:firstLine="420"/>
         <w:rPr>
           <w:sz w:val="24"/>
         </w:rPr>
@@ -3734,7 +3741,7 @@
       <w:pPr>
         <w:pStyle w:val="ListParagraph"/>
         <w:spacing w:before="120"/>
-        <w:ind w:left="420"/>
+        <w:ind w:left="0"/>
         <w:jc w:val="center"/>
         <w:rPr>
           <w:sz w:val="24"/>
@@ -3859,7 +3866,7 @@
     <w:p>
       <w:pPr>
         <w:pStyle w:val="ListParagraph"/>
-        <w:ind w:left="420"/>
+        <w:ind w:left="0"/>
         <w:jc w:val="center"/>
         <w:rPr>
           <w:rFonts w:ascii="Cambria Math" w:eastAsia="Cambria Math" w:hAnsi="Cambria Math" w:cs="Cambria Math"/>
@@ -3946,7 +3953,7 @@
       <w:pPr>
         <w:pStyle w:val="ListParagraph"/>
         <w:spacing w:before="120"/>
-        <w:ind w:left="420"/>
+        <w:ind w:left="420" w:firstLine="420"/>
         <w:rPr>
           <w:sz w:val="24"/>
         </w:rPr>
@@ -3969,7 +3976,7 @@
     <w:p>
       <w:pPr>
         <w:pStyle w:val="ListParagraph"/>
-        <w:ind w:left="420"/>
+        <w:ind w:left="0"/>
         <w:jc w:val="center"/>
       </w:pPr>
       <m:oMathPara>
@@ -4195,7 +4202,7 @@
     <w:p>
       <w:pPr>
         <w:pStyle w:val="ListParagraph"/>
-        <w:ind w:left="420"/>
+        <w:ind w:left="840"/>
         <w:jc w:val="left"/>
         <w:rPr>
           <w:color w:val="000000"/>
@@ -4317,7 +4324,7 @@
     <w:p>
       <w:pPr>
         <w:pStyle w:val="ListParagraph"/>
-        <w:ind w:left="420"/>
+        <w:ind w:left="420" w:firstLine="420"/>
         <w:jc w:val="left"/>
         <w:rPr>
           <w:sz w:val="24"/>
@@ -4429,7 +4436,7 @@
           <w:right w:val="nil"/>
           <w:between w:val="nil"/>
         </w:pBdr>
-        <w:ind w:left="420"/>
+        <w:ind w:left="420" w:firstLine="420"/>
         <w:jc w:val="left"/>
         <w:rPr>
           <w:color w:val="000000"/>
@@ -4544,6 +4551,7 @@
               <w:color w:val="000000"/>
               <w:sz w:val="24"/>
             </w:rPr>
+            <w:lastRenderedPageBreak/>
             <m:t>f</m:t>
           </m:r>
           <m:d>
@@ -4628,7 +4636,6 @@
               <w:color w:val="000000"/>
               <w:sz w:val="24"/>
             </w:rPr>
-            <w:lastRenderedPageBreak/>
             <m:t>g</m:t>
           </m:r>
           <m:d>
@@ -4823,6 +4830,16 @@
     <w:p>
       <w:pPr>
         <w:pStyle w:val="ListParagraph"/>
+        <w:ind w:left="420"/>
+        <w:jc w:val="center"/>
+        <w:rPr>
+          <w:color w:val="000000"/>
+        </w:rPr>
+      </w:pPr>
+    </w:p>
+    <w:p>
+      <w:pPr>
+        <w:pStyle w:val="ListParagraph"/>
         <w:pBdr>
           <w:top w:val="nil"/>
           <w:left w:val="nil"/>
@@ -4830,7 +4847,7 @@
           <w:right w:val="nil"/>
           <w:between w:val="nil"/>
         </w:pBdr>
-        <w:ind w:left="420"/>
+        <w:ind w:left="420" w:firstLine="420"/>
         <w:jc w:val="left"/>
         <w:rPr>
           <w:rFonts w:ascii="Cambria Math" w:eastAsia="Cambria Math" w:hAnsi="Cambria Math" w:cs="Cambria Math"/>
@@ -5041,9 +5058,8 @@
     </w:p>
     <w:p>
       <w:pPr>
-        <w:pStyle w:val="ListParagraph"/>
         <w:spacing w:before="120"/>
-        <w:ind w:left="420"/>
+        <w:ind w:left="420" w:firstLine="420"/>
         <w:rPr>
           <w:sz w:val="24"/>
         </w:rPr>
@@ -5470,7 +5486,7 @@
     <w:p>
       <w:pPr>
         <w:pStyle w:val="ListParagraph"/>
-        <w:ind w:left="420"/>
+        <w:ind w:left="420" w:firstLine="420"/>
         <w:jc w:val="left"/>
         <w:rPr>
           <w:rFonts w:ascii="Cambria Math" w:eastAsia="Cambria Math" w:hAnsi="Cambria Math" w:cs="Cambria Math"/>
@@ -5798,7 +5814,7 @@
           <w:right w:val="nil"/>
           <w:between w:val="nil"/>
         </w:pBdr>
-        <w:ind w:left="420"/>
+        <w:ind w:left="840"/>
         <w:jc w:val="left"/>
         <w:rPr>
           <w:color w:val="000000"/>
@@ -5992,7 +6008,7 @@
           <w:right w:val="nil"/>
           <w:between w:val="nil"/>
         </w:pBdr>
-        <w:ind w:left="420"/>
+        <w:ind w:left="420" w:firstLine="420"/>
         <w:jc w:val="left"/>
         <w:rPr>
           <w:color w:val="000000"/>
@@ -6140,7 +6156,7 @@
           <w:right w:val="nil"/>
           <w:between w:val="nil"/>
         </w:pBdr>
-        <w:ind w:left="420"/>
+        <w:ind w:left="840"/>
         <w:jc w:val="left"/>
         <w:rPr>
           <w:color w:val="000000"/>
@@ -6932,16 +6948,8 @@
           <w:sz w:val="24"/>
         </w:rPr>
         <w:tab/>
-        <w:t xml:space="preserve">So, O for f(x) is </w:t>
-      </w:r>
-      <w:proofErr w:type="gramStart"/>
-      <w:r>
-        <w:rPr>
-          <w:sz w:val="24"/>
-        </w:rPr>
-        <w:t>O(</w:t>
-      </w:r>
-      <w:proofErr w:type="gramEnd"/>
+        <w:t>So, O for f(x) is O(</w:t>
+      </w:r>
       <m:oMath>
         <m:sSup>
           <m:sSupPr>
@@ -6999,7 +7007,7 @@
     <w:p>
       <w:pPr>
         <w:pStyle w:val="ListParagraph"/>
-        <w:ind w:left="420"/>
+        <w:ind w:left="840"/>
         <w:rPr>
           <w:rFonts w:ascii="Cambria Math" w:eastAsia="Cambria Math" w:hAnsi="Cambria Math" w:cs="Cambria Math"/>
           <w:color w:val="000000"/>
@@ -7362,7 +7370,7 @@
           <w:right w:val="nil"/>
           <w:between w:val="nil"/>
         </w:pBdr>
-        <w:ind w:left="420"/>
+        <w:ind w:left="420" w:firstLine="420"/>
         <w:jc w:val="left"/>
         <w:rPr>
           <w:color w:val="000000"/>
@@ -7748,7 +7756,7 @@
           <w:right w:val="nil"/>
           <w:between w:val="nil"/>
         </w:pBdr>
-        <w:ind w:left="420"/>
+        <w:ind w:left="420" w:firstLine="420"/>
         <w:jc w:val="left"/>
         <w:rPr>
           <w:color w:val="000000"/>
@@ -8082,6 +8090,17 @@
           <w:sz w:val="24"/>
         </w:rPr>
         <w:tab/>
+      </w:r>
+      <w:r>
+        <w:rPr>
+          <w:sz w:val="24"/>
+        </w:rPr>
+        <w:tab/>
+      </w:r>
+      <w:r>
+        <w:rPr>
+          <w:sz w:val="24"/>
+        </w:rPr>
         <w:t xml:space="preserve">Simplify by dividing by </w:t>
       </w:r>
       <m:oMath>
@@ -8638,53 +8657,19 @@
     </w:p>
     <w:p>
       <w:pPr>
-        <w:ind w:left="420"/>
-        <w:rPr>
-          <w:sz w:val="24"/>
-        </w:rPr>
-      </w:pPr>
-      <w:r>
-        <w:rPr>
-          <w:sz w:val="24"/>
-        </w:rPr>
-        <w:t>(15</w:t>
-      </w:r>
-      <w:r>
-        <w:rPr>
-          <w:rFonts w:hint="eastAsia"/>
-          <w:sz w:val="24"/>
-        </w:rPr>
-        <w:t xml:space="preserve"> </w:t>
-      </w:r>
-      <w:r>
-        <w:rPr>
-          <w:sz w:val="24"/>
-        </w:rPr>
-        <w:t xml:space="preserve">pts each, </w:t>
-      </w:r>
-      <w:r>
-        <w:rPr>
-          <w:sz w:val="24"/>
-        </w:rPr>
-        <w:t>30</w:t>
-      </w:r>
-      <w:r>
-        <w:rPr>
-          <w:sz w:val="24"/>
-        </w:rPr>
-        <w:t xml:space="preserve"> pts in total) Use the Master Theorem to solve the following </w:t>
-      </w:r>
-      <w:r>
-        <w:rPr>
-          <w:sz w:val="24"/>
-        </w:rPr>
-        <w:t xml:space="preserve">two </w:t>
-      </w:r>
-      <w:r>
-        <w:rPr>
-          <w:sz w:val="24"/>
-        </w:rPr>
-        <w:t>recurrence equations. DETAILED steps and proof are required.</w:t>
+        <w:numPr>
+          <w:ilvl w:val="0"/>
+          <w:numId w:val="9"/>
+        </w:numPr>
+        <w:rPr>
+          <w:sz w:val="24"/>
+        </w:rPr>
+      </w:pPr>
+      <w:r>
+        <w:rPr>
+          <w:sz w:val="24"/>
+        </w:rPr>
+        <w:t>(15 pts each, 30 pts in total) Use the Master Theorem to solve the following two recurrence equations. DETAILED steps and proof are required.</w:t>
       </w:r>
     </w:p>
     <w:p>
@@ -8771,7 +8756,7 @@
     </w:p>
     <w:p>
       <w:pPr>
-        <w:ind w:left="720"/>
+        <w:ind w:left="420"/>
         <w:jc w:val="left"/>
         <w:rPr>
           <w:sz w:val="24"/>
@@ -8786,7 +8771,7 @@
     </w:p>
     <w:p>
       <w:pPr>
-        <w:ind w:left="720"/>
+        <w:ind w:left="420"/>
         <w:jc w:val="left"/>
         <w:rPr>
           <w:sz w:val="24"/>
@@ -8801,7 +8786,7 @@
     </w:p>
     <w:p>
       <w:pPr>
-        <w:ind w:left="720"/>
+        <w:ind w:left="420"/>
         <w:jc w:val="left"/>
         <w:rPr>
           <w:sz w:val="24"/>
@@ -8853,7 +8838,7 @@
     </w:p>
     <w:p>
       <w:pPr>
-        <w:ind w:left="720"/>
+        <w:ind w:left="420"/>
         <w:jc w:val="left"/>
         <w:rPr>
           <w:sz w:val="24"/>
@@ -8903,7 +8888,7 @@
     </w:p>
     <w:p>
       <w:pPr>
-        <w:ind w:left="720"/>
+        <w:ind w:left="420"/>
         <w:rPr>
           <w:b/>
           <w:sz w:val="24"/>
@@ -8991,16 +8976,26 @@
           <w:sz w:val="24"/>
         </w:rPr>
       </w:pPr>
-      <w:r>
+    </w:p>
+    <w:p>
+      <w:pPr>
+        <w:ind w:left="420"/>
         <w:rPr>
           <w:b/>
           <w:sz w:val="24"/>
         </w:rPr>
+      </w:pPr>
+      <w:r>
+        <w:rPr>
+          <w:b/>
+          <w:sz w:val="24"/>
+        </w:rPr>
         <w:t>Case 1:</w:t>
       </w:r>
     </w:p>
     <w:p>
       <w:pPr>
+        <w:ind w:left="420"/>
         <w:jc w:val="left"/>
         <w:rPr>
           <w:kern w:val="0"/>
@@ -9011,16 +9006,8 @@
         <w:rPr>
           <w:sz w:val="24"/>
         </w:rPr>
-        <w:t xml:space="preserve">If f(n) is </w:t>
-      </w:r>
-      <w:proofErr w:type="gramStart"/>
-      <w:r>
-        <w:rPr>
-          <w:sz w:val="24"/>
-        </w:rPr>
-        <w:t>O(</w:t>
-      </w:r>
-      <w:proofErr w:type="gramEnd"/>
+        <w:t>If f(n) is O(</w:t>
+      </w:r>
       <m:oMath>
         <m:sSup>
           <m:sSupPr>
@@ -9110,6 +9097,7 @@
     </w:p>
     <w:p>
       <w:pPr>
+        <w:ind w:left="420"/>
         <w:rPr>
           <w:b/>
           <w:sz w:val="24"/>
@@ -9118,6 +9106,7 @@
     </w:p>
     <w:p>
       <w:pPr>
+        <w:ind w:left="420"/>
         <w:jc w:val="left"/>
         <w:rPr>
           <w:kern w:val="0"/>
@@ -9133,6 +9122,7 @@
     </w:p>
     <w:p>
       <w:pPr>
+        <w:ind w:left="420"/>
         <w:rPr>
           <w:sz w:val="24"/>
         </w:rPr>
@@ -9177,16 +9167,8 @@
         <w:rPr>
           <w:sz w:val="24"/>
         </w:rPr>
-        <w:t xml:space="preserve"> = </w:t>
-      </w:r>
-      <w:proofErr w:type="gramStart"/>
-      <w:r>
-        <w:rPr>
-          <w:sz w:val="24"/>
-        </w:rPr>
-        <w:t>O(</w:t>
-      </w:r>
-      <w:proofErr w:type="gramEnd"/>
+        <w:t xml:space="preserve"> = O(</w:t>
+      </w:r>
       <m:oMath>
         <m:sSup>
           <m:sSupPr>
@@ -9226,6 +9208,7 @@
     </w:p>
     <w:p>
       <w:pPr>
+        <w:ind w:left="420"/>
         <w:jc w:val="left"/>
         <w:rPr>
           <w:kern w:val="0"/>
@@ -9241,6 +9224,7 @@
     </w:p>
     <w:p>
       <w:pPr>
+        <w:ind w:left="420"/>
         <w:jc w:val="left"/>
         <w:rPr>
           <w:sz w:val="24"/>
@@ -9250,6 +9234,7 @@
         <w:rPr>
           <w:sz w:val="24"/>
         </w:rPr>
+        <w:lastRenderedPageBreak/>
         <w:t>3</w:t>
       </w:r>
       <m:oMath>
@@ -9321,6 +9306,7 @@
     </w:p>
     <w:p>
       <w:pPr>
+        <w:ind w:left="420"/>
         <w:jc w:val="left"/>
         <w:rPr>
           <w:sz w:val="24"/>
@@ -9335,6 +9321,7 @@
     </w:p>
     <w:p>
       <w:pPr>
+        <w:ind w:left="420"/>
         <w:jc w:val="left"/>
         <w:rPr>
           <w:sz w:val="24"/>
@@ -9343,6 +9330,7 @@
     </w:p>
     <w:p>
       <w:pPr>
+        <w:ind w:left="420"/>
         <w:jc w:val="left"/>
         <w:rPr>
           <w:sz w:val="24"/>
@@ -9357,6 +9345,7 @@
     </w:p>
     <w:p>
       <w:pPr>
+        <w:ind w:left="420"/>
         <w:jc w:val="left"/>
         <w:rPr>
           <w:sz w:val="24"/>
@@ -9366,12 +9355,12 @@
         <w:rPr>
           <w:sz w:val="24"/>
         </w:rPr>
-        <w:lastRenderedPageBreak/>
         <w:t>3 * x &lt;= 4 * x</w:t>
       </w:r>
     </w:p>
     <w:p>
       <w:pPr>
+        <w:ind w:left="420"/>
         <w:jc w:val="left"/>
         <w:rPr>
           <w:sz w:val="24"/>
@@ -9380,6 +9369,7 @@
     </w:p>
     <w:p>
       <w:pPr>
+        <w:ind w:left="420"/>
         <w:jc w:val="left"/>
         <w:rPr>
           <w:sz w:val="24"/>
@@ -9394,6 +9384,7 @@
     </w:p>
     <w:p>
       <w:pPr>
+        <w:ind w:left="420"/>
         <w:jc w:val="left"/>
         <w:rPr>
           <w:b/>
@@ -9410,6 +9401,7 @@
     </w:p>
     <w:p>
       <w:pPr>
+        <w:ind w:left="420"/>
         <w:jc w:val="left"/>
         <w:rPr>
           <w:sz w:val="24"/>
@@ -9424,6 +9416,7 @@
     </w:p>
     <w:p>
       <w:pPr>
+        <w:ind w:left="420"/>
         <w:jc w:val="left"/>
         <w:rPr>
           <w:sz w:val="24"/>
@@ -9438,6 +9431,7 @@
     </w:p>
     <w:p>
       <w:pPr>
+        <w:ind w:left="420"/>
         <w:jc w:val="left"/>
         <w:rPr>
           <w:sz w:val="24"/>
@@ -9452,6 +9446,7 @@
     </w:p>
     <w:p>
       <w:pPr>
+        <w:ind w:left="420"/>
         <w:jc w:val="left"/>
         <w:rPr>
           <w:sz w:val="24"/>
@@ -9532,6 +9527,7 @@
     </w:p>
     <w:p>
       <w:pPr>
+        <w:ind w:left="420"/>
         <w:jc w:val="left"/>
         <w:rPr>
           <w:sz w:val="24"/>
@@ -9540,6 +9536,7 @@
     </w:p>
     <w:p>
       <w:pPr>
+        <w:ind w:left="420"/>
         <w:jc w:val="left"/>
         <w:rPr>
           <w:sz w:val="24"/>
@@ -9620,6 +9617,7 @@
     </w:p>
     <w:p>
       <w:pPr>
+        <w:ind w:left="420"/>
         <w:jc w:val="left"/>
         <w:rPr>
           <w:sz w:val="24"/>
@@ -9628,6 +9626,7 @@
     </w:p>
     <w:p>
       <w:pPr>
+        <w:ind w:left="420"/>
         <w:rPr>
           <w:sz w:val="24"/>
         </w:rPr>
@@ -9672,33 +9671,7 @@
         <w:rPr>
           <w:sz w:val="24"/>
         </w:rPr>
-        <w:t xml:space="preserve"> </w:t>
-      </w:r>
-      <w:proofErr w:type="gramStart"/>
-      <w:r>
-        <w:rPr>
-          <w:sz w:val="24"/>
-        </w:rPr>
-        <w:t xml:space="preserve">= </w:t>
-      </w:r>
-      <w:r>
-        <w:rPr>
-          <w:sz w:val="24"/>
-        </w:rPr>
-        <w:t xml:space="preserve"> </w:t>
-      </w:r>
-      <w:r>
-        <w:rPr>
-          <w:sz w:val="24"/>
-        </w:rPr>
-        <w:t>O</w:t>
-      </w:r>
-      <w:proofErr w:type="gramEnd"/>
-      <w:r>
-        <w:rPr>
-          <w:sz w:val="24"/>
-        </w:rPr>
-        <w:t>(</w:t>
+        <w:t xml:space="preserve"> =  O(</w:t>
       </w:r>
       <m:oMath>
         <m:sSup>
@@ -9739,6 +9712,7 @@
     </w:p>
     <w:p>
       <w:pPr>
+        <w:ind w:left="420"/>
         <w:rPr>
           <w:b/>
           <w:sz w:val="24"/>
@@ -9754,6 +9728,7 @@
     </w:p>
     <w:p>
       <w:pPr>
+        <w:ind w:left="420"/>
         <w:jc w:val="left"/>
         <w:rPr>
           <w:kern w:val="0"/>
@@ -9819,6 +9794,7 @@
     </w:p>
     <w:p>
       <w:pPr>
+        <w:ind w:left="420"/>
         <w:jc w:val="left"/>
         <w:rPr>
           <w:sz w:val="24"/>
@@ -9883,6 +9859,7 @@
     </w:p>
     <w:p>
       <w:pPr>
+        <w:ind w:left="420"/>
         <w:jc w:val="left"/>
         <w:rPr>
           <w:sz w:val="24"/>
@@ -9955,7 +9932,7 @@
     </w:p>
     <w:p>
       <w:pPr>
-        <w:ind w:left="720"/>
+        <w:ind w:firstLine="420"/>
         <w:rPr>
           <w:sz w:val="24"/>
         </w:rPr>
@@ -10104,6 +10081,7 @@
     </w:p>
     <w:p>
       <w:pPr>
+        <w:ind w:left="420"/>
         <w:rPr>
           <w:sz w:val="24"/>
         </w:rPr>
@@ -10117,6 +10095,7 @@
     </w:p>
     <w:p>
       <w:pPr>
+        <w:ind w:left="420"/>
         <w:rPr>
           <w:sz w:val="24"/>
         </w:rPr>
@@ -10130,6 +10109,7 @@
     </w:p>
     <w:p>
       <w:pPr>
+        <w:ind w:left="420"/>
         <w:rPr>
           <w:sz w:val="24"/>
         </w:rPr>
@@ -10143,6 +10123,7 @@
     </w:p>
     <w:p>
       <w:pPr>
+        <w:ind w:left="420"/>
         <w:rPr>
           <w:sz w:val="24"/>
         </w:rPr>
@@ -10183,13 +10164,15 @@
     </w:p>
     <w:p>
       <w:pPr>
-        <w:rPr>
-          <w:sz w:val="24"/>
-        </w:rPr>
-      </w:pPr>
-    </w:p>
-    <w:p>
-      <w:pPr>
+        <w:ind w:left="420"/>
+        <w:rPr>
+          <w:sz w:val="24"/>
+        </w:rPr>
+      </w:pPr>
+    </w:p>
+    <w:p>
+      <w:pPr>
+        <w:ind w:left="420"/>
         <w:rPr>
           <w:sz w:val="24"/>
         </w:rPr>
@@ -10212,25 +10195,12 @@
         <w:rPr>
           <w:sz w:val="24"/>
         </w:rPr>
-        <w:t xml:space="preserve"> </w:t>
-      </w:r>
-      <w:proofErr w:type="gramStart"/>
-      <w:r>
-        <w:rPr>
-          <w:sz w:val="24"/>
-        </w:rPr>
-        <w:t>similar to</w:t>
-      </w:r>
-      <w:proofErr w:type="gramEnd"/>
-      <w:r>
-        <w:rPr>
-          <w:sz w:val="24"/>
-        </w:rPr>
-        <w:t xml:space="preserve"> n then we have to look into case 2 of master theorem.</w:t>
-      </w:r>
-    </w:p>
-    <w:p>
-      <w:pPr>
+        <w:t xml:space="preserve"> similar to n then we have to look into case 2 of master theorem.</w:t>
+      </w:r>
+    </w:p>
+    <w:p>
+      <w:pPr>
+        <w:ind w:left="420"/>
         <w:rPr>
           <w:sz w:val="24"/>
         </w:rPr>
@@ -10322,15 +10292,24 @@
     </w:p>
     <w:p>
       <w:pPr>
-        <w:rPr>
-          <w:sz w:val="24"/>
-        </w:rPr>
-      </w:pPr>
-      <w:r>
-        <w:rPr>
-          <w:sz w:val="24"/>
-        </w:rPr>
-        <w:t xml:space="preserve">So </w:t>
+        <w:ind w:left="420"/>
+        <w:rPr>
+          <w:sz w:val="24"/>
+        </w:rPr>
+      </w:pPr>
+      <w:proofErr w:type="gramStart"/>
+      <w:r>
+        <w:rPr>
+          <w:sz w:val="24"/>
+        </w:rPr>
+        <w:t>So</w:t>
+      </w:r>
+      <w:proofErr w:type="gramEnd"/>
+      <w:r>
+        <w:rPr>
+          <w:sz w:val="24"/>
+        </w:rPr>
+        <w:t xml:space="preserve"> </w:t>
       </w:r>
       <w:r>
         <w:rPr>
@@ -10343,22 +10322,8 @@
         <w:rPr>
           <w:sz w:val="24"/>
         </w:rPr>
-        <w:t xml:space="preserve">: </w:t>
-      </w:r>
-      <w:r>
-        <w:rPr>
-          <w:sz w:val="24"/>
-        </w:rPr>
-        <w:t xml:space="preserve">f(n) = </w:t>
-      </w:r>
-      <w:proofErr w:type="gramStart"/>
-      <w:r>
-        <w:rPr>
-          <w:sz w:val="24"/>
-        </w:rPr>
-        <w:t>O(</w:t>
-      </w:r>
-      <w:proofErr w:type="gramEnd"/>
+        <w:t>: f(n) = O(</w:t>
+      </w:r>
       <m:oMath>
         <m:sSup>
           <m:sSupPr>
@@ -10404,6 +10369,7 @@
     </w:p>
     <w:p>
       <w:pPr>
+        <w:ind w:left="420"/>
         <w:rPr>
           <w:sz w:val="24"/>
         </w:rPr>
@@ -10417,6 +10383,7 @@
     </w:p>
     <w:p>
       <w:pPr>
+        <w:ind w:left="420"/>
         <w:jc w:val="left"/>
         <w:rPr>
           <w:kern w:val="0"/>
@@ -10432,6 +10399,7 @@
     </w:p>
     <w:p>
       <w:pPr>
+        <w:ind w:left="420"/>
         <w:jc w:val="left"/>
         <w:rPr>
           <w:sz w:val="24"/>
@@ -10446,6 +10414,7 @@
     </w:p>
     <w:p>
       <w:pPr>
+        <w:ind w:left="420"/>
         <w:jc w:val="left"/>
         <w:rPr>
           <w:sz w:val="24"/>
@@ -10460,13 +10429,15 @@
     </w:p>
     <w:p>
       <w:pPr>
-        <w:rPr>
-          <w:sz w:val="24"/>
-        </w:rPr>
-      </w:pPr>
-    </w:p>
-    <w:p>
-      <w:pPr>
+        <w:ind w:left="420"/>
+        <w:rPr>
+          <w:sz w:val="24"/>
+        </w:rPr>
+      </w:pPr>
+    </w:p>
+    <w:p>
+      <w:pPr>
+        <w:ind w:left="420"/>
         <w:jc w:val="left"/>
         <w:rPr>
           <w:sz w:val="24"/>
@@ -10481,6 +10452,7 @@
     </w:p>
     <w:p>
       <w:pPr>
+        <w:ind w:left="420"/>
         <w:jc w:val="left"/>
         <w:rPr>
           <w:sz w:val="24"/>
@@ -10495,6 +10467,7 @@
     </w:p>
     <w:p>
       <w:pPr>
+        <w:ind w:left="420"/>
         <w:jc w:val="left"/>
         <w:rPr>
           <w:sz w:val="24"/>
@@ -10504,13 +10477,8 @@
         <w:rPr>
           <w:sz w:val="24"/>
         </w:rPr>
-        <w:t xml:space="preserve">This is always true, now </w:t>
-      </w:r>
-      <w:r>
-        <w:rPr>
-          <w:sz w:val="24"/>
-        </w:rPr>
-        <w:t>let n</w:t>
+        <w:lastRenderedPageBreak/>
+        <w:t>This is always true, now let n</w:t>
       </w:r>
       <w:r>
         <w:rPr>
@@ -10528,13 +10496,15 @@
     </w:p>
     <w:p>
       <w:pPr>
-        <w:rPr>
-          <w:sz w:val="24"/>
-        </w:rPr>
-      </w:pPr>
-    </w:p>
-    <w:p>
-      <w:pPr>
+        <w:ind w:left="420"/>
+        <w:rPr>
+          <w:sz w:val="24"/>
+        </w:rPr>
+      </w:pPr>
+    </w:p>
+    <w:p>
+      <w:pPr>
+        <w:ind w:left="420"/>
         <w:jc w:val="left"/>
         <w:rPr>
           <w:sz w:val="24"/>
@@ -10562,6 +10532,7 @@
     </w:p>
     <w:p>
       <w:pPr>
+        <w:ind w:left="420"/>
         <w:jc w:val="left"/>
         <w:rPr>
           <w:sz w:val="24"/>
@@ -10589,6 +10560,7 @@
     </w:p>
     <w:p>
       <w:pPr>
+        <w:ind w:left="420"/>
         <w:jc w:val="left"/>
         <w:rPr>
           <w:sz w:val="24"/>
@@ -10599,7 +10571,6 @@
         <w:rPr>
           <w:sz w:val="24"/>
         </w:rPr>
-        <w:lastRenderedPageBreak/>
         <w:t>So</w:t>
       </w:r>
       <w:proofErr w:type="gramEnd"/>
@@ -10612,65 +10583,43 @@
     </w:p>
     <w:p>
       <w:pPr>
-        <w:rPr>
-          <w:sz w:val="24"/>
-        </w:rPr>
-      </w:pPr>
-      <w:r>
-        <w:rPr>
-          <w:sz w:val="24"/>
-        </w:rPr>
-        <w:t>According to Big O</w:t>
-      </w:r>
-      <w:r>
-        <w:rPr>
-          <w:sz w:val="24"/>
-        </w:rPr>
-        <w:t>h</w:t>
-      </w:r>
-      <w:r>
-        <w:rPr>
-          <w:sz w:val="24"/>
-        </w:rPr>
-        <w:t xml:space="preserve"> notation we know that 2x = O(x)</w:t>
-      </w:r>
-    </w:p>
-    <w:p>
-      <w:pPr>
-        <w:rPr>
-          <w:sz w:val="24"/>
-        </w:rPr>
-      </w:pPr>
-    </w:p>
-    <w:p>
-      <w:pPr>
-        <w:rPr>
-          <w:sz w:val="24"/>
-        </w:rPr>
-      </w:pPr>
-      <w:r>
-        <w:rPr>
-          <w:sz w:val="24"/>
-        </w:rPr>
-        <w:t xml:space="preserve">Now we </w:t>
-      </w:r>
-      <w:proofErr w:type="gramStart"/>
-      <w:r>
-        <w:rPr>
-          <w:sz w:val="24"/>
-        </w:rPr>
-        <w:t>have to</w:t>
-      </w:r>
-      <w:proofErr w:type="gramEnd"/>
-      <w:r>
-        <w:rPr>
-          <w:sz w:val="24"/>
-        </w:rPr>
-        <w:t xml:space="preserve"> investigate Big Omega in order to prove big theta</w:t>
-      </w:r>
-    </w:p>
-    <w:p>
-      <w:pPr>
+        <w:ind w:left="420"/>
+        <w:rPr>
+          <w:sz w:val="24"/>
+        </w:rPr>
+      </w:pPr>
+      <w:r>
+        <w:rPr>
+          <w:sz w:val="24"/>
+        </w:rPr>
+        <w:t>According to Big Oh notation we know that 2x = O(x)</w:t>
+      </w:r>
+    </w:p>
+    <w:p>
+      <w:pPr>
+        <w:ind w:left="420"/>
+        <w:rPr>
+          <w:sz w:val="24"/>
+        </w:rPr>
+      </w:pPr>
+    </w:p>
+    <w:p>
+      <w:pPr>
+        <w:ind w:left="420"/>
+        <w:rPr>
+          <w:sz w:val="24"/>
+        </w:rPr>
+      </w:pPr>
+      <w:r>
+        <w:rPr>
+          <w:sz w:val="24"/>
+        </w:rPr>
+        <w:t>Now we have to investigate Big Omega in order to prove big theta</w:t>
+      </w:r>
+    </w:p>
+    <w:p>
+      <w:pPr>
+        <w:ind w:left="420"/>
         <w:jc w:val="left"/>
         <w:rPr>
           <w:kern w:val="0"/>
@@ -10757,13 +10706,15 @@
     </w:p>
     <w:p>
       <w:pPr>
-        <w:rPr>
-          <w:sz w:val="24"/>
-        </w:rPr>
-      </w:pPr>
-    </w:p>
-    <w:p>
-      <w:pPr>
+        <w:ind w:left="420"/>
+        <w:rPr>
+          <w:sz w:val="24"/>
+        </w:rPr>
+      </w:pPr>
+    </w:p>
+    <w:p>
+      <w:pPr>
+        <w:ind w:left="420"/>
         <w:jc w:val="left"/>
         <w:rPr>
           <w:kern w:val="0"/>
@@ -10793,6 +10744,7 @@
     </w:p>
     <w:p>
       <w:pPr>
+        <w:ind w:left="420"/>
         <w:jc w:val="left"/>
         <w:rPr>
           <w:sz w:val="24"/>
@@ -10807,6 +10759,7 @@
     </w:p>
     <w:p>
       <w:pPr>
+        <w:ind w:left="420"/>
         <w:jc w:val="left"/>
         <w:rPr>
           <w:sz w:val="24"/>
@@ -10821,6 +10774,7 @@
     </w:p>
     <w:p>
       <w:pPr>
+        <w:ind w:left="420"/>
         <w:jc w:val="left"/>
         <w:rPr>
           <w:sz w:val="24"/>
@@ -10829,6 +10783,7 @@
     </w:p>
     <w:p>
       <w:pPr>
+        <w:ind w:left="420"/>
         <w:jc w:val="left"/>
         <w:rPr>
           <w:sz w:val="24"/>
@@ -10843,6 +10798,7 @@
     </w:p>
     <w:p>
       <w:pPr>
+        <w:ind w:left="420"/>
         <w:jc w:val="left"/>
         <w:rPr>
           <w:sz w:val="24"/>
@@ -10857,6 +10813,7 @@
     </w:p>
     <w:p>
       <w:pPr>
+        <w:ind w:left="420"/>
         <w:jc w:val="left"/>
         <w:rPr>
           <w:sz w:val="24"/>
@@ -10866,25 +10823,7 @@
         <w:rPr>
           <w:sz w:val="24"/>
         </w:rPr>
-        <w:t>This</w:t>
-      </w:r>
-      <w:r>
-        <w:rPr>
-          <w:sz w:val="24"/>
-        </w:rPr>
-        <w:t xml:space="preserve"> is always true</w:t>
-      </w:r>
-      <w:r>
-        <w:rPr>
-          <w:sz w:val="24"/>
-        </w:rPr>
-        <w:t>, now</w:t>
-      </w:r>
-      <w:r>
-        <w:rPr>
-          <w:sz w:val="24"/>
-        </w:rPr>
-        <w:t xml:space="preserve"> let n</w:t>
+        <w:t>This is always true, now let n</w:t>
       </w:r>
       <w:r>
         <w:rPr>
@@ -10902,13 +10841,15 @@
     </w:p>
     <w:p>
       <w:pPr>
-        <w:rPr>
-          <w:sz w:val="24"/>
-        </w:rPr>
-      </w:pPr>
-    </w:p>
-    <w:p>
-      <w:pPr>
+        <w:ind w:left="420"/>
+        <w:rPr>
+          <w:sz w:val="24"/>
+        </w:rPr>
+      </w:pPr>
+    </w:p>
+    <w:p>
+      <w:pPr>
+        <w:ind w:left="420"/>
         <w:jc w:val="left"/>
         <w:rPr>
           <w:sz w:val="24"/>
@@ -10918,6 +10859,7 @@
     </w:p>
     <w:p>
       <w:pPr>
+        <w:ind w:left="420"/>
         <w:jc w:val="left"/>
         <w:rPr>
           <w:sz w:val="24"/>
@@ -10945,6 +10887,7 @@
     </w:p>
     <w:p>
       <w:pPr>
+        <w:ind w:left="420"/>
         <w:jc w:val="left"/>
         <w:rPr>
           <w:sz w:val="24"/>
@@ -10972,6 +10915,7 @@
     </w:p>
     <w:p>
       <w:pPr>
+        <w:ind w:left="420"/>
         <w:jc w:val="left"/>
         <w:rPr>
           <w:sz w:val="24"/>
@@ -10986,6 +10930,7 @@
     </w:p>
     <w:p>
       <w:pPr>
+        <w:ind w:left="420"/>
         <w:rPr>
           <w:sz w:val="24"/>
         </w:rPr>
@@ -11013,13 +10958,15 @@
     </w:p>
     <w:p>
       <w:pPr>
-        <w:rPr>
-          <w:sz w:val="24"/>
-        </w:rPr>
-      </w:pPr>
-    </w:p>
-    <w:p>
-      <w:pPr>
+        <w:ind w:left="420"/>
+        <w:rPr>
+          <w:sz w:val="24"/>
+        </w:rPr>
+      </w:pPr>
+    </w:p>
+    <w:p>
+      <w:pPr>
+        <w:ind w:left="420"/>
         <w:rPr>
           <w:b/>
           <w:sz w:val="24"/>
@@ -11035,21 +10982,16 @@
     </w:p>
     <w:p>
       <w:pPr>
-        <w:rPr>
-          <w:sz w:val="24"/>
-        </w:rPr>
-      </w:pPr>
-      <w:r>
-        <w:rPr>
-          <w:sz w:val="24"/>
-        </w:rPr>
-        <w:t xml:space="preserve">Because we have proven </w:t>
-      </w:r>
-      <w:r>
-        <w:rPr>
-          <w:sz w:val="24"/>
-        </w:rPr>
-        <w:t xml:space="preserve">2x = O(x) and 2x= </w:t>
+        <w:ind w:left="420"/>
+        <w:rPr>
+          <w:sz w:val="24"/>
+        </w:rPr>
+      </w:pPr>
+      <w:r>
+        <w:rPr>
+          <w:sz w:val="24"/>
+        </w:rPr>
+        <w:t xml:space="preserve">Because we have proven 2x = O(x) and 2x= </w:t>
       </w:r>
       <m:oMath>
         <m:r>
@@ -11082,6 +11024,7 @@
     </w:p>
     <w:p>
       <w:pPr>
+        <w:ind w:left="420"/>
         <w:rPr>
           <w:sz w:val="24"/>
         </w:rPr>
@@ -11095,13 +11038,15 @@
     </w:p>
     <w:p>
       <w:pPr>
-        <w:rPr>
-          <w:sz w:val="24"/>
-        </w:rPr>
-      </w:pPr>
-    </w:p>
-    <w:p>
-      <w:pPr>
+        <w:ind w:left="420"/>
+        <w:rPr>
+          <w:sz w:val="24"/>
+        </w:rPr>
+      </w:pPr>
+    </w:p>
+    <w:p>
+      <w:pPr>
+        <w:ind w:left="420"/>
         <w:jc w:val="left"/>
         <w:rPr>
           <w:kern w:val="0"/>
@@ -11112,13 +11057,7 @@
         <w:rPr>
           <w:sz w:val="24"/>
         </w:rPr>
-        <w:t xml:space="preserve">Now that </w:t>
-      </w:r>
-      <w:r>
-        <w:rPr>
-          <w:sz w:val="24"/>
-        </w:rPr>
-        <w:t xml:space="preserve">the requirement f(n) is </w:t>
+        <w:t xml:space="preserve">Now that the requirement f(n) is </w:t>
       </w:r>
       <m:oMath>
         <m:r>
@@ -11173,13 +11112,15 @@
     </w:p>
     <w:p>
       <w:pPr>
-        <w:rPr>
-          <w:sz w:val="24"/>
-        </w:rPr>
-      </w:pPr>
-    </w:p>
-    <w:p>
-      <w:pPr>
+        <w:ind w:left="420"/>
+        <w:rPr>
+          <w:sz w:val="24"/>
+        </w:rPr>
+      </w:pPr>
+    </w:p>
+    <w:p>
+      <w:pPr>
+        <w:ind w:left="420"/>
         <w:jc w:val="left"/>
         <w:rPr>
           <w:sz w:val="24"/>
@@ -11208,6 +11149,7 @@
     </w:p>
     <w:p>
       <w:pPr>
+        <w:ind w:left="420"/>
         <w:jc w:val="left"/>
         <w:rPr>
           <w:sz w:val="24"/>
@@ -11359,7 +11301,7 @@
     </w:p>
     <w:p>
       <w:pPr>
-        <w:ind w:left="420" w:firstLine="300"/>
+        <w:ind w:left="360"/>
         <w:rPr>
           <w:sz w:val="24"/>
         </w:rPr>
@@ -11373,14 +11315,15 @@
     </w:p>
     <w:p>
       <w:pPr>
-        <w:ind w:left="420"/>
-        <w:rPr>
-          <w:sz w:val="24"/>
-        </w:rPr>
-      </w:pPr>
-    </w:p>
-    <w:p>
-      <w:pPr>
+        <w:ind w:left="360"/>
+        <w:rPr>
+          <w:sz w:val="24"/>
+        </w:rPr>
+      </w:pPr>
+    </w:p>
+    <w:p>
+      <w:pPr>
+        <w:ind w:left="360"/>
         <w:jc w:val="center"/>
         <w:rPr>
           <w:rFonts w:ascii="Cambria Math" w:eastAsia="Cambria Math" w:hAnsi="Cambria Math" w:cs="Cambria Math"/>
@@ -11427,14 +11370,15 @@
     </w:p>
     <w:p>
       <w:pPr>
-        <w:rPr>
-          <w:sz w:val="24"/>
-        </w:rPr>
-      </w:pPr>
-    </w:p>
-    <w:p>
-      <w:pPr>
-        <w:ind w:left="1140" w:hanging="420"/>
+        <w:ind w:left="360"/>
+        <w:rPr>
+          <w:sz w:val="24"/>
+        </w:rPr>
+      </w:pPr>
+    </w:p>
+    <w:p>
+      <w:pPr>
+        <w:ind w:left="360"/>
         <w:rPr>
           <w:sz w:val="24"/>
         </w:rPr>
@@ -11470,14 +11414,15 @@
     </w:p>
     <w:p>
       <w:pPr>
+        <w:ind w:left="360"/>
         <w:jc w:val="center"/>
         <w:rPr>
           <w:rFonts w:ascii="Cambria Math" w:eastAsia="Cambria Math" w:hAnsi="Cambria Math" w:cs="Cambria Math"/>
           <w:sz w:val="24"/>
         </w:rPr>
       </w:pPr>
-      <w:bookmarkStart w:id="1" w:name="_gjdgxs" w:colFirst="0" w:colLast="0"/>
-      <w:bookmarkEnd w:id="1"/>
+      <w:bookmarkStart w:id="0" w:name="_gjdgxs" w:colFirst="0" w:colLast="0"/>
+      <w:bookmarkEnd w:id="0"/>
       <m:oMathPara>
         <m:oMath>
           <m:r>
@@ -11485,7 +11430,6 @@
               <w:rFonts w:ascii="Cambria Math" w:eastAsia="Cambria Math" w:hAnsi="Cambria Math" w:cs="Cambria Math"/>
               <w:sz w:val="24"/>
             </w:rPr>
-            <w:lastRenderedPageBreak/>
             <m:t>= 3[3T(</m:t>
           </m:r>
           <m:f>
@@ -11584,7 +11528,7 @@
     </w:p>
     <w:p>
       <w:pPr>
-        <w:ind w:left="1140" w:hanging="420"/>
+        <w:ind w:left="360"/>
         <w:rPr>
           <w:sz w:val="24"/>
         </w:rPr>
@@ -11598,6 +11542,7 @@
     </w:p>
     <w:p>
       <w:pPr>
+        <w:ind w:left="360"/>
         <w:jc w:val="center"/>
         <w:rPr>
           <w:rFonts w:ascii="Cambria Math" w:eastAsia="Cambria Math" w:hAnsi="Cambria Math" w:cs="Cambria Math"/>
@@ -11665,6 +11610,7 @@
     </w:p>
     <w:p>
       <w:pPr>
+        <w:ind w:left="360"/>
         <w:jc w:val="center"/>
         <w:rPr>
           <w:rFonts w:ascii="Cambria Math" w:eastAsia="Cambria Math" w:hAnsi="Cambria Math" w:cs="Cambria Math"/>
@@ -11732,15 +11678,15 @@
     </w:p>
     <w:p>
       <w:pPr>
-        <w:ind w:left="1140" w:hanging="420"/>
-        <w:rPr>
-          <w:sz w:val="24"/>
-        </w:rPr>
-      </w:pPr>
-    </w:p>
-    <w:p>
-      <w:pPr>
-        <w:ind w:left="1140" w:hanging="420"/>
+        <w:ind w:left="360"/>
+        <w:rPr>
+          <w:sz w:val="24"/>
+        </w:rPr>
+      </w:pPr>
+    </w:p>
+    <w:p>
+      <w:pPr>
+        <w:ind w:left="360"/>
         <w:rPr>
           <w:i/>
           <w:sz w:val="24"/>
@@ -11838,7 +11784,7 @@
     </w:p>
     <w:p>
       <w:pPr>
-        <w:ind w:left="1140" w:hanging="420"/>
+        <w:ind w:left="360"/>
         <w:rPr>
           <w:sz w:val="24"/>
         </w:rPr>
@@ -11874,14 +11820,15 @@
     </w:p>
     <w:p>
       <w:pPr>
-        <w:ind w:left="1140" w:hanging="420"/>
-        <w:rPr>
-          <w:sz w:val="24"/>
-        </w:rPr>
-      </w:pPr>
-    </w:p>
-    <w:p>
-      <w:pPr>
+        <w:ind w:left="360"/>
+        <w:rPr>
+          <w:sz w:val="24"/>
+        </w:rPr>
+      </w:pPr>
+    </w:p>
+    <w:p>
+      <w:pPr>
+        <w:ind w:left="360"/>
         <w:jc w:val="center"/>
         <w:rPr>
           <w:rFonts w:ascii="Cambria Math" w:eastAsia="Cambria Math" w:hAnsi="Cambria Math" w:cs="Cambria Math"/>
@@ -12026,7 +11973,7 @@
     </w:p>
     <w:p>
       <w:pPr>
-        <w:ind w:left="1140" w:hanging="420"/>
+        <w:ind w:left="360"/>
         <w:rPr>
           <w:sz w:val="24"/>
         </w:rPr>
@@ -12040,6 +11987,7 @@
     </w:p>
     <w:p>
       <w:pPr>
+        <w:ind w:left="360"/>
         <w:jc w:val="center"/>
         <w:rPr>
           <w:rFonts w:ascii="Cambria Math" w:eastAsia="Cambria Math" w:hAnsi="Cambria Math" w:cs="Cambria Math"/>
@@ -12107,6 +12055,7 @@
     </w:p>
     <w:p>
       <w:pPr>
+        <w:ind w:left="360"/>
         <w:jc w:val="center"/>
         <w:rPr>
           <w:rFonts w:ascii="Cambria Math" w:eastAsia="Cambria Math" w:hAnsi="Cambria Math" w:cs="Cambria Math"/>
@@ -12174,6 +12123,7 @@
     </w:p>
     <w:p>
       <w:pPr>
+        <w:ind w:left="420"/>
         <w:rPr>
           <w:sz w:val="24"/>
         </w:rPr>
@@ -12293,33 +12243,13 @@
             <w:rFonts w:ascii="Cambria Math" w:eastAsia="Cambria Math" w:hAnsi="Cambria Math" w:cs="Cambria Math"/>
             <w:sz w:val="24"/>
           </w:rPr>
-          <m:t>+k</m:t>
-        </m:r>
-        <m:r>
-          <w:rPr>
-            <w:rFonts w:ascii="Cambria Math" w:eastAsia="Cambria Math" w:hAnsi="Cambria Math" w:cs="Cambria Math"/>
-            <w:sz w:val="24"/>
-          </w:rPr>
-          <m:t xml:space="preserve"> (2</m:t>
-        </m:r>
-        <m:r>
-          <w:rPr>
-            <w:rFonts w:ascii="Cambria Math" w:eastAsia="Cambria Math" w:hAnsi="Cambria Math" w:cs="Cambria Math"/>
-            <w:sz w:val="24"/>
-          </w:rPr>
-          <m:t>n</m:t>
-        </m:r>
-        <m:r>
-          <w:rPr>
-            <w:rFonts w:ascii="Cambria Math" w:eastAsia="Cambria Math" w:hAnsi="Cambria Math" w:cs="Cambria Math"/>
-            <w:sz w:val="24"/>
-          </w:rPr>
-          <m:t>)</m:t>
+          <m:t>+k (2n)</m:t>
         </m:r>
       </m:oMath>
     </w:p>
     <w:p>
       <w:pPr>
+        <w:ind w:left="420"/>
         <w:jc w:val="left"/>
         <w:rPr>
           <w:sz w:val="24"/>
@@ -12406,6 +12336,7 @@
     </w:p>
     <w:p>
       <w:pPr>
+        <w:ind w:left="420"/>
         <w:jc w:val="left"/>
         <w:rPr>
           <w:sz w:val="24"/>
@@ -12445,479 +12376,322 @@
         <w:rPr>
           <w:sz w:val="24"/>
         </w:rPr>
-        <w:t xml:space="preserve"> * </w:t>
+        <w:t xml:space="preserve"> * T(1) + log3(n) * 2n</w:t>
+      </w:r>
+    </w:p>
+    <w:p>
+      <w:pPr>
+        <w:ind w:left="420"/>
+        <w:jc w:val="left"/>
+        <w:rPr>
+          <w:sz w:val="24"/>
+        </w:rPr>
+      </w:pPr>
+      <w:r>
+        <w:rPr>
+          <w:sz w:val="24"/>
+        </w:rPr>
+        <w:t>T(n) = n * T(1) + log3(n) * 2n</w:t>
+      </w:r>
+    </w:p>
+    <w:p>
+      <w:pPr>
+        <w:ind w:left="420"/>
+        <w:rPr>
+          <w:sz w:val="24"/>
+        </w:rPr>
+      </w:pPr>
+    </w:p>
+    <w:p>
+      <w:pPr>
+        <w:ind w:left="420"/>
+        <w:rPr>
+          <w:sz w:val="24"/>
+        </w:rPr>
+      </w:pPr>
+      <w:r>
+        <w:rPr>
+          <w:sz w:val="24"/>
+        </w:rPr>
+        <w:t>To understand this equation lets first look into Big Oh</w:t>
+      </w:r>
+    </w:p>
+    <w:p>
+      <w:pPr>
+        <w:ind w:left="420"/>
+        <w:jc w:val="left"/>
+        <w:rPr>
+          <w:sz w:val="24"/>
+        </w:rPr>
+      </w:pPr>
+      <w:r>
+        <w:rPr>
+          <w:sz w:val="24"/>
+        </w:rPr>
+        <w:t>T(n) =  n * T(1) + log3(n) * 2n</w:t>
+      </w:r>
+    </w:p>
+    <w:p>
+      <w:pPr>
+        <w:ind w:left="420"/>
+        <w:jc w:val="left"/>
+        <w:rPr>
+          <w:sz w:val="24"/>
+        </w:rPr>
+      </w:pPr>
+      <w:r>
+        <w:rPr>
+          <w:sz w:val="24"/>
+        </w:rPr>
+        <w:t>N * T(1) + log3(n) * 2n &lt;= n * c + log3(n) * 2n &lt;= log3(n) * n * c + log3(n) * 2(n)</w:t>
+      </w:r>
+    </w:p>
+    <w:p>
+      <w:pPr>
+        <w:ind w:left="420"/>
+        <w:jc w:val="left"/>
+        <w:rPr>
+          <w:sz w:val="24"/>
+        </w:rPr>
+      </w:pPr>
+      <w:r>
+        <w:rPr>
+          <w:sz w:val="24"/>
+        </w:rPr>
+        <w:t>T(n) &lt;= log3(n) * n * c + log3(n) * 2(n)</w:t>
+      </w:r>
+    </w:p>
+    <w:p>
+      <w:pPr>
+        <w:ind w:left="420"/>
+        <w:jc w:val="left"/>
+        <w:rPr>
+          <w:sz w:val="24"/>
+        </w:rPr>
+      </w:pPr>
+      <w:r>
+        <w:rPr>
+          <w:sz w:val="24"/>
+        </w:rPr>
+        <w:t>T(n) &lt;= (c + 2)*n* log3(n)</w:t>
+      </w:r>
+    </w:p>
+    <w:p>
+      <w:pPr>
+        <w:ind w:left="420"/>
+        <w:jc w:val="left"/>
+        <w:rPr>
+          <w:sz w:val="24"/>
+        </w:rPr>
+      </w:pPr>
+      <w:r>
+        <w:rPr>
+          <w:sz w:val="24"/>
+        </w:rPr>
+        <w:t>T(n) &lt;= c * 2n * log3(n)</w:t>
+      </w:r>
+    </w:p>
+    <w:p>
+      <w:pPr>
+        <w:ind w:left="420"/>
+        <w:jc w:val="left"/>
+        <w:rPr>
+          <w:sz w:val="24"/>
+        </w:rPr>
+      </w:pPr>
+      <w:r>
+        <w:rPr>
+          <w:sz w:val="24"/>
+        </w:rPr>
+        <w:t>T(n) &lt;= c * 2n * log(n)</w:t>
+      </w:r>
+    </w:p>
+    <w:p>
+      <w:pPr>
+        <w:ind w:left="420"/>
+        <w:rPr>
+          <w:sz w:val="24"/>
+        </w:rPr>
+      </w:pPr>
+    </w:p>
+    <w:p>
+      <w:pPr>
+        <w:ind w:left="420"/>
+        <w:rPr>
+          <w:sz w:val="24"/>
+        </w:rPr>
+      </w:pPr>
+      <w:r>
+        <w:rPr>
+          <w:sz w:val="24"/>
+        </w:rPr>
+        <w:t>This proves Big Oh but now we can look into Big Omega</w:t>
+      </w:r>
+    </w:p>
+    <w:p>
+      <w:pPr>
+        <w:ind w:left="420"/>
+        <w:jc w:val="left"/>
+        <w:rPr>
+          <w:sz w:val="24"/>
+        </w:rPr>
+      </w:pPr>
+      <w:r>
+        <w:rPr>
+          <w:sz w:val="24"/>
+        </w:rPr>
+        <w:t>use c * 2n * log(n) since Big Oh was proven above</w:t>
+      </w:r>
+    </w:p>
+    <w:p>
+      <w:pPr>
+        <w:ind w:left="420"/>
+        <w:jc w:val="left"/>
+        <w:rPr>
+          <w:sz w:val="24"/>
+        </w:rPr>
+      </w:pPr>
+      <w:r>
+        <w:rPr>
+          <w:sz w:val="24"/>
+        </w:rPr>
+        <w:lastRenderedPageBreak/>
+        <w:t>T(n) &gt;= c * 2n * log(n)</w:t>
+      </w:r>
+    </w:p>
+    <w:p>
+      <w:pPr>
+        <w:ind w:left="420"/>
+        <w:jc w:val="left"/>
+        <w:rPr>
+          <w:sz w:val="24"/>
+        </w:rPr>
+      </w:pPr>
+      <w:r>
+        <w:rPr>
+          <w:sz w:val="24"/>
+        </w:rPr>
+        <w:t>n * T(1) + log3(n) * 2n  &gt;= c * 2n* log(n)</w:t>
+      </w:r>
+    </w:p>
+    <w:p>
+      <w:pPr>
+        <w:ind w:left="420"/>
+        <w:jc w:val="left"/>
+        <w:rPr>
+          <w:sz w:val="24"/>
+        </w:rPr>
+      </w:pPr>
+      <w:r>
+        <w:rPr>
+          <w:sz w:val="24"/>
+        </w:rPr>
+        <w:t>Let c = ½</w:t>
+      </w:r>
+    </w:p>
+    <w:p>
+      <w:pPr>
+        <w:ind w:left="420"/>
+        <w:jc w:val="left"/>
+        <w:rPr>
+          <w:sz w:val="24"/>
+        </w:rPr>
+      </w:pPr>
+      <w:r>
+        <w:rPr>
+          <w:sz w:val="24"/>
+        </w:rPr>
+        <w:t>n * T(1) + log3(n) * 2n  &gt;= n* log(n)</w:t>
+      </w:r>
+    </w:p>
+    <w:p>
+      <w:pPr>
+        <w:ind w:left="420"/>
+        <w:jc w:val="left"/>
+        <w:rPr>
+          <w:sz w:val="24"/>
+        </w:rPr>
+      </w:pPr>
+      <w:r>
+        <w:rPr>
+          <w:sz w:val="24"/>
+        </w:rPr>
+        <w:t>log3(n) = log(n) / log(3)</w:t>
+      </w:r>
+    </w:p>
+    <w:p>
+      <w:pPr>
+        <w:ind w:left="420"/>
+        <w:jc w:val="left"/>
+        <w:rPr>
+          <w:sz w:val="24"/>
+        </w:rPr>
+      </w:pPr>
+      <w:r>
+        <w:rPr>
+          <w:sz w:val="24"/>
+        </w:rPr>
+        <w:t>n * T(1) + 2n * log(n) / log(3)   &gt;= n* log(n)</w:t>
+      </w:r>
+    </w:p>
+    <w:p>
+      <w:pPr>
+        <w:ind w:left="420"/>
+        <w:jc w:val="left"/>
+        <w:rPr>
+          <w:sz w:val="24"/>
+        </w:rPr>
+      </w:pPr>
+      <w:r>
+        <w:rPr>
+          <w:sz w:val="24"/>
+        </w:rPr>
+        <w:t>As 2n * log(n) / log(3) is always greater than n * log(n) we know the solution holds.</w:t>
+      </w:r>
+    </w:p>
+    <w:p>
+      <w:pPr>
+        <w:ind w:left="420"/>
+        <w:rPr>
+          <w:sz w:val="24"/>
+        </w:rPr>
+      </w:pPr>
+      <w:bookmarkStart w:id="1" w:name="_GoBack"/>
+      <w:bookmarkEnd w:id="1"/>
+    </w:p>
+    <w:p>
+      <w:pPr>
+        <w:ind w:left="420"/>
+        <w:jc w:val="left"/>
+        <w:rPr>
+          <w:sz w:val="24"/>
+        </w:rPr>
+      </w:pPr>
+      <w:r>
+        <w:rPr>
+          <w:sz w:val="24"/>
+        </w:rPr>
+        <w:t xml:space="preserve">So </w:t>
       </w:r>
       <w:proofErr w:type="gramStart"/>
       <w:r>
         <w:rPr>
           <w:sz w:val="24"/>
         </w:rPr>
-        <w:t>T(</w:t>
+        <w:t>similarly</w:t>
       </w:r>
       <w:proofErr w:type="gramEnd"/>
       <w:r>
         <w:rPr>
           <w:sz w:val="24"/>
         </w:rPr>
-        <w:t>1) + log3(n) * 2n</w:t>
-      </w:r>
-    </w:p>
-    <w:p>
-      <w:pPr>
-        <w:jc w:val="left"/>
-        <w:rPr>
-          <w:sz w:val="24"/>
-        </w:rPr>
-      </w:pPr>
-      <w:r>
-        <w:rPr>
-          <w:sz w:val="24"/>
-        </w:rPr>
-        <w:t xml:space="preserve">T(n) = n * </w:t>
-      </w:r>
-      <w:proofErr w:type="gramStart"/>
-      <w:r>
-        <w:rPr>
-          <w:sz w:val="24"/>
-        </w:rPr>
-        <w:t>T(</w:t>
-      </w:r>
-      <w:proofErr w:type="gramEnd"/>
-      <w:r>
-        <w:rPr>
-          <w:sz w:val="24"/>
-        </w:rPr>
-        <w:t>1) + log3(n) * 2n</w:t>
-      </w:r>
-    </w:p>
-    <w:p>
-      <w:pPr>
-        <w:rPr>
-          <w:sz w:val="24"/>
-        </w:rPr>
-      </w:pPr>
-    </w:p>
-    <w:p>
-      <w:pPr>
-        <w:rPr>
-          <w:sz w:val="24"/>
-        </w:rPr>
-      </w:pPr>
-      <w:r>
-        <w:rPr>
-          <w:sz w:val="24"/>
-        </w:rPr>
-        <w:t xml:space="preserve">To understand this equation lets first </w:t>
-      </w:r>
-      <w:proofErr w:type="gramStart"/>
-      <w:r>
-        <w:rPr>
-          <w:sz w:val="24"/>
-        </w:rPr>
-        <w:t>look into</w:t>
-      </w:r>
-      <w:proofErr w:type="gramEnd"/>
-      <w:r>
-        <w:rPr>
-          <w:sz w:val="24"/>
-        </w:rPr>
-        <w:t xml:space="preserve"> Big Oh</w:t>
-      </w:r>
-    </w:p>
-    <w:p>
-      <w:pPr>
-        <w:jc w:val="left"/>
-        <w:rPr>
-          <w:sz w:val="24"/>
-        </w:rPr>
-      </w:pPr>
-      <w:r>
-        <w:rPr>
-          <w:sz w:val="24"/>
-        </w:rPr>
-        <w:t xml:space="preserve">T(n) </w:t>
-      </w:r>
-      <w:proofErr w:type="gramStart"/>
-      <w:r>
-        <w:rPr>
-          <w:sz w:val="24"/>
-        </w:rPr>
-        <w:t>=  n</w:t>
-      </w:r>
-      <w:proofErr w:type="gramEnd"/>
-      <w:r>
-        <w:rPr>
-          <w:sz w:val="24"/>
-        </w:rPr>
-        <w:t xml:space="preserve"> * T(1) + log3(n) * 2n</w:t>
-      </w:r>
-    </w:p>
-    <w:p>
-      <w:pPr>
-        <w:jc w:val="left"/>
-        <w:rPr>
-          <w:sz w:val="24"/>
-        </w:rPr>
-      </w:pPr>
-      <w:r>
-        <w:rPr>
-          <w:sz w:val="24"/>
-        </w:rPr>
-        <w:t xml:space="preserve">N * </w:t>
-      </w:r>
-      <w:proofErr w:type="gramStart"/>
-      <w:r>
-        <w:rPr>
-          <w:sz w:val="24"/>
-        </w:rPr>
-        <w:t>T(</w:t>
-      </w:r>
-      <w:proofErr w:type="gramEnd"/>
-      <w:r>
-        <w:rPr>
-          <w:sz w:val="24"/>
-        </w:rPr>
-        <w:t>1) + log3(n) * 2n &lt;= n * c + log3(n) * 2n &lt;= log3(n) * n * c + log3(n) * 2(n)</w:t>
-      </w:r>
-    </w:p>
-    <w:p>
-      <w:pPr>
-        <w:jc w:val="left"/>
-        <w:rPr>
-          <w:sz w:val="24"/>
-        </w:rPr>
-      </w:pPr>
-      <w:r>
-        <w:rPr>
-          <w:sz w:val="24"/>
-        </w:rPr>
-        <w:t>T(n) &lt;= log3(n) * n * c + log3(n) * 2(n)</w:t>
-      </w:r>
-    </w:p>
-    <w:p>
-      <w:pPr>
-        <w:jc w:val="left"/>
-        <w:rPr>
-          <w:sz w:val="24"/>
-        </w:rPr>
-      </w:pPr>
-      <w:r>
-        <w:rPr>
-          <w:sz w:val="24"/>
-        </w:rPr>
-        <w:t xml:space="preserve">T(n) &lt;= (c + </w:t>
-      </w:r>
-      <w:proofErr w:type="gramStart"/>
-      <w:r>
-        <w:rPr>
-          <w:sz w:val="24"/>
-        </w:rPr>
-        <w:t>2)*</w:t>
-      </w:r>
-      <w:proofErr w:type="gramEnd"/>
-      <w:r>
-        <w:rPr>
-          <w:sz w:val="24"/>
-        </w:rPr>
-        <w:t>n* log3(n)</w:t>
-      </w:r>
-    </w:p>
-    <w:p>
-      <w:pPr>
-        <w:jc w:val="left"/>
-        <w:rPr>
-          <w:sz w:val="24"/>
-        </w:rPr>
-      </w:pPr>
-      <w:r>
-        <w:rPr>
-          <w:sz w:val="24"/>
-        </w:rPr>
-        <w:t>T(n) &lt;= c * 2n * log3(n)</w:t>
-      </w:r>
-    </w:p>
-    <w:p>
-      <w:pPr>
-        <w:jc w:val="left"/>
-        <w:rPr>
-          <w:sz w:val="24"/>
-        </w:rPr>
-      </w:pPr>
-      <w:r>
-        <w:rPr>
-          <w:sz w:val="24"/>
-        </w:rPr>
-        <w:t>T(n) &lt;= c * 2n * log(n)</w:t>
-      </w:r>
-    </w:p>
-    <w:p>
-      <w:pPr>
-        <w:rPr>
-          <w:sz w:val="24"/>
-        </w:rPr>
-      </w:pPr>
-    </w:p>
-    <w:p>
-      <w:pPr>
-        <w:rPr>
-          <w:sz w:val="24"/>
-        </w:rPr>
-      </w:pPr>
-      <w:r>
-        <w:rPr>
-          <w:sz w:val="24"/>
-        </w:rPr>
-        <w:t xml:space="preserve">This proves Big Oh but now we can </w:t>
-      </w:r>
-      <w:proofErr w:type="gramStart"/>
-      <w:r>
-        <w:rPr>
-          <w:sz w:val="24"/>
-        </w:rPr>
-        <w:t>look into</w:t>
-      </w:r>
-      <w:proofErr w:type="gramEnd"/>
-      <w:r>
-        <w:rPr>
-          <w:sz w:val="24"/>
-        </w:rPr>
-        <w:t xml:space="preserve"> Big Omega</w:t>
-      </w:r>
-    </w:p>
-    <w:p>
-      <w:pPr>
-        <w:jc w:val="left"/>
-        <w:rPr>
-          <w:sz w:val="24"/>
-        </w:rPr>
-      </w:pPr>
-      <w:r>
-        <w:rPr>
-          <w:sz w:val="24"/>
-        </w:rPr>
-        <w:t xml:space="preserve">use c * 2n * log(n) </w:t>
-      </w:r>
-      <w:r>
-        <w:rPr>
-          <w:sz w:val="24"/>
-        </w:rPr>
-        <w:t>since Big Oh was proven above</w:t>
-      </w:r>
-    </w:p>
-    <w:p>
-      <w:pPr>
-        <w:jc w:val="left"/>
-        <w:rPr>
-          <w:sz w:val="24"/>
-        </w:rPr>
-      </w:pPr>
-      <w:r>
-        <w:rPr>
-          <w:sz w:val="24"/>
-        </w:rPr>
-        <w:t>T(n) &gt;= c * 2n * log(n)</w:t>
-      </w:r>
-    </w:p>
-    <w:p>
-      <w:pPr>
-        <w:jc w:val="left"/>
-        <w:rPr>
-          <w:sz w:val="24"/>
-        </w:rPr>
-      </w:pPr>
-      <w:r>
-        <w:rPr>
-          <w:sz w:val="24"/>
-        </w:rPr>
-        <w:t xml:space="preserve">n * </w:t>
-      </w:r>
-      <w:proofErr w:type="gramStart"/>
-      <w:r>
-        <w:rPr>
-          <w:sz w:val="24"/>
-        </w:rPr>
-        <w:t>T(</w:t>
-      </w:r>
-      <w:proofErr w:type="gramEnd"/>
-      <w:r>
-        <w:rPr>
-          <w:sz w:val="24"/>
-        </w:rPr>
-        <w:t>1) + log3(n) * 2n  &gt;= c * 2n* log(n)</w:t>
-      </w:r>
-    </w:p>
-    <w:p>
-      <w:pPr>
-        <w:jc w:val="left"/>
-        <w:rPr>
-          <w:sz w:val="24"/>
-        </w:rPr>
-      </w:pPr>
-      <w:r>
-        <w:rPr>
-          <w:sz w:val="24"/>
-        </w:rPr>
-        <w:t>Let c = ½</w:t>
-      </w:r>
-    </w:p>
-    <w:p>
-      <w:pPr>
-        <w:jc w:val="left"/>
-        <w:rPr>
-          <w:sz w:val="24"/>
-        </w:rPr>
-      </w:pPr>
-      <w:r>
-        <w:rPr>
-          <w:sz w:val="24"/>
-        </w:rPr>
-        <w:t xml:space="preserve">n * </w:t>
-      </w:r>
-      <w:proofErr w:type="gramStart"/>
-      <w:r>
-        <w:rPr>
-          <w:sz w:val="24"/>
-        </w:rPr>
-        <w:t>T(</w:t>
-      </w:r>
-      <w:proofErr w:type="gramEnd"/>
-      <w:r>
-        <w:rPr>
-          <w:sz w:val="24"/>
-        </w:rPr>
-        <w:t>1) + log3(n) * 2n  &gt;= n* log(n)</w:t>
-      </w:r>
-    </w:p>
-    <w:p>
-      <w:pPr>
-        <w:jc w:val="left"/>
-        <w:rPr>
-          <w:sz w:val="24"/>
-        </w:rPr>
-      </w:pPr>
-      <w:r>
-        <w:rPr>
-          <w:sz w:val="24"/>
-        </w:rPr>
-        <w:lastRenderedPageBreak/>
-        <w:t xml:space="preserve">log3(n) = log(n) / </w:t>
-      </w:r>
-      <w:proofErr w:type="gramStart"/>
-      <w:r>
-        <w:rPr>
-          <w:sz w:val="24"/>
-        </w:rPr>
-        <w:t>log(</w:t>
-      </w:r>
-      <w:proofErr w:type="gramEnd"/>
-      <w:r>
-        <w:rPr>
-          <w:sz w:val="24"/>
-        </w:rPr>
-        <w:t>3)</w:t>
-      </w:r>
-    </w:p>
-    <w:p>
-      <w:pPr>
-        <w:jc w:val="left"/>
-        <w:rPr>
-          <w:sz w:val="24"/>
-        </w:rPr>
-      </w:pPr>
-      <w:r>
-        <w:rPr>
-          <w:sz w:val="24"/>
-        </w:rPr>
-        <w:t xml:space="preserve">n * </w:t>
-      </w:r>
-      <w:proofErr w:type="gramStart"/>
-      <w:r>
-        <w:rPr>
-          <w:sz w:val="24"/>
-        </w:rPr>
-        <w:t>T(</w:t>
-      </w:r>
-      <w:proofErr w:type="gramEnd"/>
-      <w:r>
-        <w:rPr>
-          <w:sz w:val="24"/>
-        </w:rPr>
-        <w:t>1) + 2n * log(n) / log(3)   &gt;= n* log(n)</w:t>
-      </w:r>
-    </w:p>
-    <w:p>
-      <w:pPr>
-        <w:jc w:val="left"/>
-        <w:rPr>
-          <w:sz w:val="24"/>
-        </w:rPr>
-      </w:pPr>
-      <w:r>
-        <w:rPr>
-          <w:sz w:val="24"/>
-        </w:rPr>
-        <w:t xml:space="preserve">As 2n * log(n) / </w:t>
-      </w:r>
-      <w:proofErr w:type="gramStart"/>
-      <w:r>
-        <w:rPr>
-          <w:sz w:val="24"/>
-        </w:rPr>
-        <w:t>log(</w:t>
-      </w:r>
-      <w:proofErr w:type="gramEnd"/>
-      <w:r>
-        <w:rPr>
-          <w:sz w:val="24"/>
-        </w:rPr>
-        <w:t>3) is always greater than n * log(n) we know the solution holds.</w:t>
-      </w:r>
-    </w:p>
-    <w:p>
-      <w:pPr>
-        <w:rPr>
-          <w:sz w:val="24"/>
-        </w:rPr>
-      </w:pPr>
-    </w:p>
-    <w:p>
-      <w:pPr>
-        <w:jc w:val="left"/>
-        <w:rPr>
-          <w:sz w:val="24"/>
-        </w:rPr>
-      </w:pPr>
-      <w:r>
-        <w:rPr>
-          <w:sz w:val="24"/>
-        </w:rPr>
-        <w:t xml:space="preserve">So similarly to </w:t>
-      </w:r>
-      <w:r>
-        <w:rPr>
-          <w:sz w:val="24"/>
-        </w:rPr>
-        <w:t xml:space="preserve">2b, Since we have shown that </w:t>
-      </w:r>
-      <w:r>
-        <w:rPr>
-          <w:sz w:val="24"/>
-        </w:rPr>
-        <w:t xml:space="preserve">T(n) = </w:t>
-      </w:r>
-      <w:proofErr w:type="gramStart"/>
-      <w:r>
-        <w:rPr>
-          <w:sz w:val="24"/>
-        </w:rPr>
-        <w:t>O(</w:t>
-      </w:r>
-      <w:proofErr w:type="gramEnd"/>
-      <w:r>
-        <w:rPr>
-          <w:sz w:val="24"/>
-        </w:rPr>
-        <w:t xml:space="preserve">2n log (n)) and T(n) = </w:t>
+        <w:t xml:space="preserve"> to </w:t>
+      </w:r>
+      <w:r>
+        <w:rPr>
+          <w:sz w:val="24"/>
+        </w:rPr>
+        <w:t xml:space="preserve">2b, Since we have shown that T(n) = O(2n log (n)) and T(n) = </w:t>
       </w:r>
       <m:oMath>
         <m:r>
@@ -12931,19 +12705,7 @@
         <w:rPr>
           <w:sz w:val="24"/>
         </w:rPr>
-        <w:t>(2n log(n)) we know that</w:t>
-      </w:r>
-      <w:r>
-        <w:rPr>
-          <w:sz w:val="24"/>
-        </w:rPr>
-        <w:t xml:space="preserve"> </w:t>
-      </w:r>
-      <w:r>
-        <w:rPr>
-          <w:sz w:val="24"/>
-        </w:rPr>
-        <w:t xml:space="preserve">T(n) = </w:t>
+        <w:t xml:space="preserve">(2n log(n)) we know that T(n) = </w:t>
       </w:r>
       <m:oMath>
         <m:r>
@@ -12962,6 +12724,7 @@
     </w:p>
     <w:p>
       <w:pPr>
+        <w:ind w:left="420"/>
         <w:jc w:val="left"/>
         <w:rPr>
           <w:sz w:val="24"/>
@@ -13983,8 +13746,8 @@
   <w:abstractNum w:abstractNumId="8" w15:restartNumberingAfterBreak="0">
     <w:nsid w:val="69DA1777"/>
     <w:multiLevelType w:val="hybridMultilevel"/>
-    <w:tmpl w:val="AA28389A"/>
-    <w:lvl w:ilvl="0" w:tplc="0409000F">
+    <w:tmpl w:val="206C1828"/>
+    <w:lvl w:ilvl="0" w:tplc="DD0CB1F2">
       <w:start w:val="1"/>
       <w:numFmt w:val="decimal"/>
       <w:lvlText w:val="%1."/>
@@ -14119,6 +13882,36 @@
   </w:num>
   <w:num w:numId="9">
     <w:abstractNumId w:val="8"/>
+  </w:num>
+  <w:num w:numId="10">
+    <w:abstractNumId w:val="8"/>
+    <w:lvlOverride w:ilvl="0">
+      <w:startOverride w:val="1"/>
+    </w:lvlOverride>
+    <w:lvlOverride w:ilvl="1">
+      <w:startOverride w:val="1"/>
+    </w:lvlOverride>
+    <w:lvlOverride w:ilvl="2">
+      <w:startOverride w:val="1"/>
+    </w:lvlOverride>
+    <w:lvlOverride w:ilvl="3">
+      <w:startOverride w:val="1"/>
+    </w:lvlOverride>
+    <w:lvlOverride w:ilvl="4">
+      <w:startOverride w:val="1"/>
+    </w:lvlOverride>
+    <w:lvlOverride w:ilvl="5">
+      <w:startOverride w:val="1"/>
+    </w:lvlOverride>
+    <w:lvlOverride w:ilvl="6">
+      <w:startOverride w:val="1"/>
+    </w:lvlOverride>
+    <w:lvlOverride w:ilvl="7">
+      <w:startOverride w:val="1"/>
+    </w:lvlOverride>
+    <w:lvlOverride w:ilvl="8">
+      <w:startOverride w:val="1"/>
+    </w:lvlOverride>
   </w:num>
 </w:numbering>
 </file>
@@ -14151,6 +13944,7 @@
     <w:lsdException w:name="Strong" w:uiPriority="22" w:qFormat="1"/>
     <w:lsdException w:name="Emphasis" w:qFormat="1"/>
     <w:lsdException w:name="HTML Preformatted" w:semiHidden="1" w:unhideWhenUsed="1"/>
+    <w:lsdException w:name="Normal Table" w:semiHidden="1" w:unhideWhenUsed="1"/>
     <w:lsdException w:name="No List" w:semiHidden="1" w:unhideWhenUsed="1"/>
     <w:lsdException w:name="Outline List 1" w:semiHidden="1" w:unhideWhenUsed="1"/>
     <w:lsdException w:name="Outline List 2" w:semiHidden="1" w:unhideWhenUsed="1"/>
@@ -14193,8 +13987,10 @@
     <w:lsdException w:name="Table Elegant" w:semiHidden="1" w:unhideWhenUsed="1"/>
     <w:lsdException w:name="Table Professional" w:semiHidden="1" w:unhideWhenUsed="1"/>
     <w:lsdException w:name="Table Subtle 1" w:semiHidden="1" w:unhideWhenUsed="1"/>
+    <w:lsdException w:name="Table Subtle 2" w:semiHidden="1" w:unhideWhenUsed="1"/>
     <w:lsdException w:name="Table Web 1" w:semiHidden="1" w:unhideWhenUsed="1"/>
     <w:lsdException w:name="Table Web 2" w:semiHidden="1" w:unhideWhenUsed="1"/>
+    <w:lsdException w:name="Table Web 3" w:semiHidden="1" w:unhideWhenUsed="1"/>
     <w:lsdException w:name="Table Theme" w:semiHidden="1" w:unhideWhenUsed="1"/>
     <w:lsdException w:name="Placeholder Text" w:semiHidden="1" w:uiPriority="99"/>
     <w:lsdException w:name="No Spacing" w:uiPriority="1" w:qFormat="1"/>
@@ -14677,7 +14473,6 @@
   <w:style w:type="character" w:default="1" w:styleId="DefaultParagraphFont">
     <w:name w:val="Default Paragraph Font"/>
     <w:uiPriority w:val="1"/>
-    <w:semiHidden/>
     <w:unhideWhenUsed/>
   </w:style>
   <w:style w:type="table" w:default="1" w:styleId="TableNormal">

</xml_diff>